<commit_message>
Fixed 'send at given time' option, fully tested and working app
</commit_message>
<xml_diff>
--- a/A00279259_NataliaPalej.docx
+++ b/A00279259_NataliaPalej.docx
@@ -10,6 +10,7 @@
           <w:docPartUnique/>
         </w:docPartObj>
       </w:sdtPr>
+      <w:sdtEndPr/>
       <w:sdtContent>
         <w:p>
           <w:r>
@@ -357,6 +358,7 @@
                                   <w:dataBinding w:prefixMappings="xmlns:ns0='http://purl.org/dc/elements/1.1/' xmlns:ns1='http://schemas.openxmlformats.org/package/2006/metadata/core-properties' " w:xpath="/ns1:coreProperties[1]/ns0:creator[1]" w:storeItemID="{6C3C8BC8-F283-45AE-878A-BAB7291924A1}"/>
                                   <w:text/>
                                 </w:sdtPr>
+                                <w:sdtEndPr/>
                                 <w:sdtContent>
                                   <w:p>
                                     <w:pPr>
@@ -402,6 +404,7 @@
                                     <w:dataBinding w:prefixMappings="xmlns:ns0='http://schemas.microsoft.com/office/2006/coverPageProps' " w:xpath="/ns0:CoverPageProperties[1]/ns0:CompanyEmail[1]" w:storeItemID="{55AF091B-3C7A-41E3-B477-F2FDAA23CFDA}"/>
                                     <w:text/>
                                   </w:sdtPr>
+                                  <w:sdtEndPr/>
                                   <w:sdtContent>
                                     <w:r>
                                       <w:rPr>
@@ -626,6 +629,7 @@
                                     <w:dataBinding w:prefixMappings="xmlns:ns0='http://schemas.microsoft.com/office/2006/coverPageProps' " w:xpath="/ns0:CoverPageProperties[1]/ns0:Abstract[1]" w:storeItemID="{55AF091B-3C7A-41E3-B477-F2FDAA23CFDA}"/>
                                     <w:text w:multiLine="1"/>
                                   </w:sdtPr>
+                                  <w:sdtEndPr/>
                                   <w:sdtContent>
                                     <w:r>
                                       <w:rPr>
@@ -842,6 +846,7 @@
                                   <w:dataBinding w:prefixMappings="xmlns:ns0='http://purl.org/dc/elements/1.1/' xmlns:ns1='http://schemas.openxmlformats.org/package/2006/metadata/core-properties' " w:xpath="/ns1:coreProperties[1]/ns0:subject[1]" w:storeItemID="{6C3C8BC8-F283-45AE-878A-BAB7291924A1}"/>
                                   <w:text/>
                                 </w:sdtPr>
+                                <w:sdtEndPr/>
                                 <w:sdtContent>
                                   <w:p>
                                     <w:pPr>
@@ -1033,7 +1038,7 @@
           <w:r>
             <w:fldChar w:fldCharType="separate"/>
           </w:r>
-          <w:hyperlink w:anchor="_Toc95838860" w:history="1">
+          <w:hyperlink w:anchor="_Toc96080015" w:history="1">
             <w:r>
               <w:rPr>
                 <w:rStyle w:val="Hyperlink"/>
@@ -1060,7 +1065,7 @@
                 <w:noProof/>
                 <w:webHidden/>
               </w:rPr>
-              <w:instrText xml:space="preserve"> PAGEREF _Toc95838860 \h </w:instrText>
+              <w:instrText xml:space="preserve"> PAGEREF _Toc96080015 \h </w:instrText>
             </w:r>
             <w:r>
               <w:rPr>
@@ -1080,7 +1085,7 @@
                 <w:noProof/>
                 <w:webHidden/>
               </w:rPr>
-              <w:t>2</w:t>
+              <w:t>3</w:t>
             </w:r>
             <w:r>
               <w:rPr>
@@ -1103,14 +1108,7 @@
               <w:lang w:eastAsia="en-IE"/>
             </w:rPr>
           </w:pPr>
-          <w:hyperlink w:anchor="_Toc95838862" w:history="1">
-            <w:r>
-              <w:rPr>
-                <w:rStyle w:val="Hyperlink"/>
-                <w:noProof/>
-              </w:rPr>
-              <w:t>Blocks</w:t>
-            </w:r>
+          <w:hyperlink w:anchor="_Toc96080016" w:history="1">
             <w:r>
               <w:rPr>
                 <w:noProof/>
@@ -1130,7 +1128,7 @@
                 <w:noProof/>
                 <w:webHidden/>
               </w:rPr>
-              <w:instrText xml:space="preserve"> PAGEREF _Toc95838862 \h </w:instrText>
+              <w:instrText xml:space="preserve"> PAGEREF _Toc96080016 \h </w:instrText>
             </w:r>
             <w:r>
               <w:rPr>
@@ -1173,13 +1171,13 @@
               <w:lang w:eastAsia="en-IE"/>
             </w:rPr>
           </w:pPr>
-          <w:hyperlink w:anchor="_Toc95838863" w:history="1">
+          <w:hyperlink w:anchor="_Toc96080017" w:history="1">
             <w:r>
               <w:rPr>
                 <w:rStyle w:val="Hyperlink"/>
                 <w:noProof/>
               </w:rPr>
-              <w:t>Mit App Inventor View:</w:t>
+              <w:t>Mit App Inventor View</w:t>
             </w:r>
             <w:r>
               <w:rPr>
@@ -1200,7 +1198,7 @@
                 <w:noProof/>
                 <w:webHidden/>
               </w:rPr>
-              <w:instrText xml:space="preserve"> PAGEREF _Toc95838863 \h </w:instrText>
+              <w:instrText xml:space="preserve"> PAGEREF _Toc96080017 \h </w:instrText>
             </w:r>
             <w:r>
               <w:rPr>
@@ -1243,13 +1241,13 @@
               <w:lang w:eastAsia="en-IE"/>
             </w:rPr>
           </w:pPr>
-          <w:hyperlink w:anchor="_Toc95838864" w:history="1">
+          <w:hyperlink w:anchor="_Toc96080018" w:history="1">
             <w:r>
               <w:rPr>
                 <w:rStyle w:val="Hyperlink"/>
                 <w:noProof/>
               </w:rPr>
-              <w:t>Phone view:</w:t>
+              <w:t>Phone view</w:t>
             </w:r>
             <w:r>
               <w:rPr>
@@ -1270,7 +1268,7 @@
                 <w:noProof/>
                 <w:webHidden/>
               </w:rPr>
-              <w:instrText xml:space="preserve"> PAGEREF _Toc95838864 \h </w:instrText>
+              <w:instrText xml:space="preserve"> PAGEREF _Toc96080018 \h </w:instrText>
             </w:r>
             <w:r>
               <w:rPr>
@@ -1327,7 +1325,7 @@
       <w:pPr>
         <w:pStyle w:val="Heading1"/>
       </w:pPr>
-      <w:bookmarkStart w:id="0" w:name="_Toc95838860"/>
+      <w:bookmarkStart w:id="0" w:name="_Toc96080015"/>
       <w:r>
         <w:lastRenderedPageBreak/>
         <w:t>Flow Chart</w:t>
@@ -1339,6 +1337,7 @@
         <w:pStyle w:val="Heading1"/>
       </w:pPr>
       <w:bookmarkStart w:id="1" w:name="_Toc95838861"/>
+      <w:bookmarkStart w:id="2" w:name="_Toc96080016"/>
       <w:r>
         <w:rPr>
           <w:noProof/>
@@ -1386,120 +1385,14 @@
         </w:drawing>
       </w:r>
       <w:bookmarkEnd w:id="1"/>
-      <w:r>
-        <w:br w:type="page"/>
-      </w:r>
+      <w:bookmarkEnd w:id="2"/>
     </w:p>
+    <w:p/>
     <w:p>
       <w:pPr>
         <w:pStyle w:val="Heading1"/>
       </w:pPr>
-      <w:bookmarkStart w:id="2" w:name="_Toc95838862"/>
-      <w:r>
-        <w:lastRenderedPageBreak/>
-        <w:t>Blocks</w:t>
-      </w:r>
-      <w:bookmarkEnd w:id="2"/>
-    </w:p>
-    <w:p>
-      <w:r>
-        <w:t>(Please zoom in to see blocks)</w:t>
-      </w:r>
-    </w:p>
-    <w:p>
-      <w:r>
-        <w:rPr>
-          <w:noProof/>
-        </w:rPr>
-        <w:drawing>
-          <wp:inline distT="0" distB="0" distL="0" distR="0" wp14:anchorId="2BF050F9" wp14:editId="63FB6DFA">
-            <wp:extent cx="5760720" cy="2678430"/>
-            <wp:effectExtent l="0" t="0" r="0" b="7620"/>
-            <wp:docPr id="1" name="Picture 1" descr="A screenshot of a computer&#10;&#10;Description automatically generated with medium confidence"/>
-            <wp:cNvGraphicFramePr>
-              <a:graphicFrameLocks xmlns:a="http://schemas.openxmlformats.org/drawingml/2006/main" noChangeAspect="1"/>
-            </wp:cNvGraphicFramePr>
-            <a:graphic xmlns:a="http://schemas.openxmlformats.org/drawingml/2006/main">
-              <a:graphicData uri="http://schemas.openxmlformats.org/drawingml/2006/picture">
-                <pic:pic xmlns:pic="http://schemas.openxmlformats.org/drawingml/2006/picture">
-                  <pic:nvPicPr>
-                    <pic:cNvPr id="1" name="Picture 1" descr="A screenshot of a computer&#10;&#10;Description automatically generated with medium confidence"/>
-                    <pic:cNvPicPr/>
-                  </pic:nvPicPr>
-                  <pic:blipFill>
-                    <a:blip r:embed="rId9"/>
-                    <a:stretch>
-                      <a:fillRect/>
-                    </a:stretch>
-                  </pic:blipFill>
-                  <pic:spPr>
-                    <a:xfrm>
-                      <a:off x="0" y="0"/>
-                      <a:ext cx="5760720" cy="2678430"/>
-                    </a:xfrm>
-                    <a:prstGeom prst="rect">
-                      <a:avLst/>
-                    </a:prstGeom>
-                  </pic:spPr>
-                </pic:pic>
-              </a:graphicData>
-            </a:graphic>
-          </wp:inline>
-        </w:drawing>
-      </w:r>
-    </w:p>
-    <w:p>
-      <w:r>
-        <w:rPr>
-          <w:noProof/>
-        </w:rPr>
-        <w:drawing>
-          <wp:inline distT="0" distB="0" distL="0" distR="0" wp14:anchorId="00D8522E" wp14:editId="08B7DA21">
-            <wp:extent cx="5760720" cy="1481455"/>
-            <wp:effectExtent l="0" t="0" r="0" b="4445"/>
-            <wp:docPr id="3" name="Picture 3" descr="Timeline&#10;&#10;Description automatically generated"/>
-            <wp:cNvGraphicFramePr>
-              <a:graphicFrameLocks xmlns:a="http://schemas.openxmlformats.org/drawingml/2006/main" noChangeAspect="1"/>
-            </wp:cNvGraphicFramePr>
-            <a:graphic xmlns:a="http://schemas.openxmlformats.org/drawingml/2006/main">
-              <a:graphicData uri="http://schemas.openxmlformats.org/drawingml/2006/picture">
-                <pic:pic xmlns:pic="http://schemas.openxmlformats.org/drawingml/2006/picture">
-                  <pic:nvPicPr>
-                    <pic:cNvPr id="3" name="Picture 3" descr="Timeline&#10;&#10;Description automatically generated"/>
-                    <pic:cNvPicPr/>
-                  </pic:nvPicPr>
-                  <pic:blipFill>
-                    <a:blip r:embed="rId10"/>
-                    <a:stretch>
-                      <a:fillRect/>
-                    </a:stretch>
-                  </pic:blipFill>
-                  <pic:spPr>
-                    <a:xfrm>
-                      <a:off x="0" y="0"/>
-                      <a:ext cx="5760720" cy="1481455"/>
-                    </a:xfrm>
-                    <a:prstGeom prst="rect">
-                      <a:avLst/>
-                    </a:prstGeom>
-                  </pic:spPr>
-                </pic:pic>
-              </a:graphicData>
-            </a:graphic>
-          </wp:inline>
-        </w:drawing>
-      </w:r>
-    </w:p>
-    <w:p>
-      <w:r>
-        <w:br w:type="page"/>
-      </w:r>
-    </w:p>
-    <w:p>
-      <w:pPr>
-        <w:pStyle w:val="Heading1"/>
-      </w:pPr>
-      <w:bookmarkStart w:id="3" w:name="_Toc95838863"/>
+      <w:bookmarkStart w:id="3" w:name="_Toc96080017"/>
       <w:r>
         <w:lastRenderedPageBreak/>
         <w:t>Mit App Inventor View</w:t>
@@ -1543,7 +1436,7 @@
                     <pic:cNvPicPr/>
                   </pic:nvPicPr>
                   <pic:blipFill>
-                    <a:blip r:embed="rId11">
+                    <a:blip r:embed="rId9">
                       <a:extLst>
                         <a:ext uri="{28A0092B-C50C-407E-A947-70E740481C1C}">
                           <a14:useLocalDpi xmlns:a14="http://schemas.microsoft.com/office/drawing/2010/main" val="0"/>
@@ -1620,7 +1513,7 @@
       <w:pPr>
         <w:pStyle w:val="Heading1"/>
       </w:pPr>
-      <w:bookmarkStart w:id="4" w:name="_Toc95838864"/>
+      <w:bookmarkStart w:id="4" w:name="_Toc96080018"/>
       <w:r>
         <w:t>Phone view</w:t>
       </w:r>
@@ -1647,7 +1540,7 @@
                     <pic:cNvPicPr/>
                   </pic:nvPicPr>
                   <pic:blipFill>
-                    <a:blip r:embed="rId12" cstate="print">
+                    <a:blip r:embed="rId10" cstate="print">
                       <a:extLst>
                         <a:ext uri="{28A0092B-C50C-407E-A947-70E740481C1C}">
                           <a14:useLocalDpi xmlns:a14="http://schemas.microsoft.com/office/drawing/2010/main" val="0"/>
@@ -1809,6 +1702,7 @@
     <w:lsdException w:name="HTML Sample" w:semiHidden="1" w:unhideWhenUsed="1"/>
     <w:lsdException w:name="HTML Typewriter" w:semiHidden="1" w:unhideWhenUsed="1"/>
     <w:lsdException w:name="HTML Variable" w:semiHidden="1" w:unhideWhenUsed="1"/>
+    <w:lsdException w:name="Normal Table" w:semiHidden="1" w:unhideWhenUsed="1"/>
     <w:lsdException w:name="annotation subject" w:semiHidden="1" w:unhideWhenUsed="1"/>
     <w:lsdException w:name="No List" w:semiHidden="1" w:unhideWhenUsed="1"/>
     <w:lsdException w:name="Outline List 1" w:semiHidden="1" w:unhideWhenUsed="1"/>
@@ -1855,8 +1749,10 @@
     <w:lsdException w:name="Table Subtle 2" w:semiHidden="1" w:unhideWhenUsed="1"/>
     <w:lsdException w:name="Table Web 1" w:semiHidden="1" w:unhideWhenUsed="1"/>
     <w:lsdException w:name="Table Web 2" w:semiHidden="1" w:unhideWhenUsed="1"/>
+    <w:lsdException w:name="Table Web 3" w:semiHidden="1" w:unhideWhenUsed="1"/>
     <w:lsdException w:name="Balloon Text" w:semiHidden="1" w:unhideWhenUsed="1"/>
     <w:lsdException w:name="Table Grid" w:uiPriority="39"/>
+    <w:lsdException w:name="Table Theme" w:semiHidden="1" w:unhideWhenUsed="1"/>
     <w:lsdException w:name="Placeholder Text" w:semiHidden="1"/>
     <w:lsdException w:name="No Spacing" w:uiPriority="1" w:qFormat="1"/>
     <w:lsdException w:name="Light Shading" w:uiPriority="60"/>

</xml_diff>